<commit_message>
angular documment updated for NgRx
</commit_message>
<xml_diff>
--- a/typeScript/TypeScript documentation.docx
+++ b/typeScript/TypeScript documentation.docx
@@ -132,7 +132,6 @@
         <w:t xml:space="preserve">, even </w:t>
       </w:r>
       <w:proofErr w:type="spellStart"/>
-      <w:proofErr w:type="gramStart"/>
       <w:r>
         <w:rPr>
           <w:sz w:val="24"/>
@@ -141,7 +140,6 @@
         <w:t>a</w:t>
       </w:r>
       <w:proofErr w:type="spellEnd"/>
-      <w:proofErr w:type="gramEnd"/>
       <w:r>
         <w:rPr>
           <w:sz w:val="24"/>
@@ -471,39 +469,92 @@
         </w:rPr>
         <w:t>ANY</w:t>
       </w:r>
-    </w:p>
-    <w:p>
-      <w:pPr>
-        <w:rPr>
-          <w:b/>
-          <w:sz w:val="24"/>
-          <w:szCs w:val="24"/>
-        </w:rPr>
-      </w:pPr>
-    </w:p>
-    <w:p>
-      <w:pPr>
-        <w:rPr>
-          <w:b/>
-          <w:sz w:val="24"/>
-          <w:szCs w:val="24"/>
-        </w:rPr>
-      </w:pPr>
-    </w:p>
-    <w:p>
-      <w:pPr>
-        <w:rPr>
-          <w:b/>
-          <w:sz w:val="24"/>
-          <w:szCs w:val="24"/>
-        </w:rPr>
-      </w:pPr>
-      <w:r>
-        <w:rPr>
-          <w:b/>
-          <w:sz w:val="24"/>
-          <w:szCs w:val="24"/>
-        </w:rPr>
+      <w:r>
+        <w:rPr>
+          <w:b/>
+          <w:sz w:val="24"/>
+          <w:szCs w:val="24"/>
+        </w:rPr>
+        <w:br/>
+      </w:r>
+      <w:r>
+        <w:rPr>
+          <w:b/>
+          <w:sz w:val="24"/>
+          <w:szCs w:val="24"/>
+        </w:rPr>
+        <w:br/>
+        <w:t>… (</w:t>
+      </w:r>
+      <w:r>
+        <w:rPr>
+          <w:b/>
+          <w:sz w:val="24"/>
+          <w:szCs w:val="24"/>
+        </w:rPr>
+        <w:t xml:space="preserve">spread </w:t>
+      </w:r>
+      <w:bookmarkStart w:id="0" w:name="_GoBack"/>
+      <w:bookmarkEnd w:id="0"/>
+      <w:r>
+        <w:rPr>
+          <w:b/>
+          <w:sz w:val="24"/>
+          <w:szCs w:val="24"/>
+        </w:rPr>
+        <w:t>operator)</w:t>
+      </w:r>
+    </w:p>
+    <w:p>
+      <w:pPr>
+        <w:rPr>
+          <w:b/>
+          <w:sz w:val="24"/>
+          <w:szCs w:val="24"/>
+        </w:rPr>
+      </w:pPr>
+      <w:r>
+        <w:rPr>
+          <w:b/>
+          <w:sz w:val="24"/>
+          <w:szCs w:val="24"/>
+        </w:rPr>
+        <w:t>Union operator</w:t>
+      </w:r>
+    </w:p>
+    <w:p>
+      <w:pPr>
+        <w:rPr>
+          <w:b/>
+          <w:sz w:val="24"/>
+          <w:szCs w:val="24"/>
+        </w:rPr>
+      </w:pPr>
+    </w:p>
+    <w:p>
+      <w:pPr>
+        <w:rPr>
+          <w:b/>
+          <w:sz w:val="24"/>
+          <w:szCs w:val="24"/>
+        </w:rPr>
+      </w:pPr>
+    </w:p>
+    <w:p>
+      <w:pPr>
+        <w:rPr>
+          <w:b/>
+          <w:sz w:val="24"/>
+          <w:szCs w:val="24"/>
+        </w:rPr>
+      </w:pPr>
+      <w:r>
+        <w:rPr>
+          <w:b/>
+          <w:sz w:val="24"/>
+          <w:szCs w:val="24"/>
+        </w:rPr>
+        <w:lastRenderedPageBreak/>
         <w:t>Null and Undefined</w:t>
       </w:r>
     </w:p>
@@ -519,7 +570,6 @@
           <w:sz w:val="24"/>
           <w:szCs w:val="24"/>
         </w:rPr>
-        <w:lastRenderedPageBreak/>
         <w:t>By default null and undefined are subtypes of all other types. That means you can assign null and undefined to something like number.</w:t>
       </w:r>
     </w:p>
@@ -655,17 +705,7 @@
           <w:szCs w:val="24"/>
           <w:shd w:val="clear" w:color="auto" w:fill="FFFFFF"/>
         </w:rPr>
-        <w:t xml:space="preserve">Each optional property denoted by </w:t>
-      </w:r>
-      <w:proofErr w:type="gramStart"/>
-      <w:r>
-        <w:rPr>
-          <w:color w:val="000000" w:themeColor="text1"/>
-          <w:sz w:val="24"/>
-          <w:szCs w:val="24"/>
-          <w:shd w:val="clear" w:color="auto" w:fill="FFFFFF"/>
-        </w:rPr>
-        <w:t xml:space="preserve">a </w:t>
+        <w:t xml:space="preserve">Each optional property denoted by a </w:t>
       </w:r>
       <w:r>
         <w:rPr>
@@ -688,7 +728,6 @@
         </w:rPr>
         <w:t>?”</w:t>
       </w:r>
-      <w:proofErr w:type="gramEnd"/>
     </w:p>
     <w:p>
       <w:pPr>
@@ -925,18 +964,9 @@
           <w:sz w:val="24"/>
           <w:szCs w:val="24"/>
         </w:rPr>
-        <w:t xml:space="preserve">    </w:t>
-      </w:r>
-      <w:proofErr w:type="gramStart"/>
-      <w:r>
-        <w:rPr>
-          <w:sz w:val="24"/>
-          <w:szCs w:val="24"/>
-        </w:rPr>
-        <w:t>move(</w:t>
+        <w:t xml:space="preserve">    move(</w:t>
       </w:r>
       <w:proofErr w:type="spellStart"/>
-      <w:proofErr w:type="gramEnd"/>
       <w:r>
         <w:rPr>
           <w:sz w:val="24"/>
@@ -966,30 +996,592 @@
           <w:sz w:val="24"/>
           <w:szCs w:val="24"/>
         </w:rPr>
+        <w:lastRenderedPageBreak/>
+        <w:t xml:space="preserve">        console.log(`Animal moved ${</w:t>
+      </w:r>
+      <w:proofErr w:type="spellStart"/>
+      <w:r>
+        <w:rPr>
+          <w:sz w:val="24"/>
+          <w:szCs w:val="24"/>
+        </w:rPr>
+        <w:t>distanceInMeters</w:t>
+      </w:r>
+      <w:proofErr w:type="spellEnd"/>
+      <w:r>
+        <w:rPr>
+          <w:sz w:val="24"/>
+          <w:szCs w:val="24"/>
+        </w:rPr>
+        <w:t>}m.`);</w:t>
+      </w:r>
+    </w:p>
+    <w:p>
+      <w:pPr>
+        <w:spacing w:after="0"/>
+        <w:rPr>
+          <w:sz w:val="24"/>
+          <w:szCs w:val="24"/>
+        </w:rPr>
+      </w:pPr>
+      <w:r>
+        <w:rPr>
+          <w:sz w:val="24"/>
+          <w:szCs w:val="24"/>
+        </w:rPr>
+        <w:t xml:space="preserve">    }</w:t>
+      </w:r>
+    </w:p>
+    <w:p>
+      <w:pPr>
+        <w:spacing w:after="0"/>
+        <w:rPr>
+          <w:sz w:val="24"/>
+          <w:szCs w:val="24"/>
+        </w:rPr>
+      </w:pPr>
+      <w:r>
+        <w:rPr>
+          <w:sz w:val="24"/>
+          <w:szCs w:val="24"/>
+        </w:rPr>
+        <w:t>}</w:t>
+      </w:r>
+    </w:p>
+    <w:p>
+      <w:pPr>
+        <w:spacing w:after="0"/>
+        <w:rPr>
+          <w:sz w:val="24"/>
+          <w:szCs w:val="24"/>
+        </w:rPr>
+      </w:pPr>
+    </w:p>
+    <w:p>
+      <w:pPr>
+        <w:spacing w:after="0"/>
+        <w:rPr>
+          <w:sz w:val="24"/>
+          <w:szCs w:val="24"/>
+        </w:rPr>
+      </w:pPr>
+      <w:r>
+        <w:rPr>
+          <w:sz w:val="24"/>
+          <w:szCs w:val="24"/>
+        </w:rPr>
+        <w:t>class Dog extends Animal {</w:t>
+      </w:r>
+    </w:p>
+    <w:p>
+      <w:pPr>
+        <w:spacing w:after="0"/>
+        <w:rPr>
+          <w:sz w:val="24"/>
+          <w:szCs w:val="24"/>
+        </w:rPr>
+      </w:pPr>
+      <w:r>
+        <w:rPr>
+          <w:sz w:val="24"/>
+          <w:szCs w:val="24"/>
+        </w:rPr>
+        <w:t xml:space="preserve">    bark() {</w:t>
+      </w:r>
+    </w:p>
+    <w:p>
+      <w:pPr>
+        <w:spacing w:after="0"/>
+        <w:rPr>
+          <w:sz w:val="24"/>
+          <w:szCs w:val="24"/>
+        </w:rPr>
+      </w:pPr>
+      <w:r>
+        <w:rPr>
+          <w:sz w:val="24"/>
+          <w:szCs w:val="24"/>
+        </w:rPr>
+        <w:t xml:space="preserve">        console.log('Woof! Woof!');</w:t>
+      </w:r>
+    </w:p>
+    <w:p>
+      <w:pPr>
+        <w:spacing w:after="0"/>
+        <w:rPr>
+          <w:sz w:val="24"/>
+          <w:szCs w:val="24"/>
+        </w:rPr>
+      </w:pPr>
+      <w:r>
+        <w:rPr>
+          <w:sz w:val="24"/>
+          <w:szCs w:val="24"/>
+        </w:rPr>
+        <w:t xml:space="preserve">    }</w:t>
+      </w:r>
+    </w:p>
+    <w:p>
+      <w:pPr>
+        <w:spacing w:after="0"/>
+        <w:rPr>
+          <w:sz w:val="24"/>
+          <w:szCs w:val="24"/>
+        </w:rPr>
+      </w:pPr>
+      <w:r>
+        <w:rPr>
+          <w:sz w:val="24"/>
+          <w:szCs w:val="24"/>
+        </w:rPr>
+        <w:t>}</w:t>
+      </w:r>
+    </w:p>
+    <w:p>
+      <w:pPr>
+        <w:spacing w:after="0"/>
+        <w:rPr>
+          <w:sz w:val="24"/>
+          <w:szCs w:val="24"/>
+        </w:rPr>
+      </w:pPr>
+    </w:p>
+    <w:p>
+      <w:pPr>
+        <w:spacing w:after="0"/>
+        <w:rPr>
+          <w:sz w:val="24"/>
+          <w:szCs w:val="24"/>
+        </w:rPr>
+      </w:pPr>
+      <w:r>
+        <w:rPr>
+          <w:sz w:val="24"/>
+          <w:szCs w:val="24"/>
+        </w:rPr>
+        <w:t>const dog = new Dog();</w:t>
+      </w:r>
+    </w:p>
+    <w:p>
+      <w:pPr>
+        <w:spacing w:after="0"/>
+        <w:rPr>
+          <w:sz w:val="24"/>
+          <w:szCs w:val="24"/>
+        </w:rPr>
+      </w:pPr>
+      <w:proofErr w:type="spellStart"/>
+      <w:r>
+        <w:rPr>
+          <w:sz w:val="24"/>
+          <w:szCs w:val="24"/>
+        </w:rPr>
+        <w:t>dog.bark</w:t>
+      </w:r>
+      <w:proofErr w:type="spellEnd"/>
+      <w:r>
+        <w:rPr>
+          <w:sz w:val="24"/>
+          <w:szCs w:val="24"/>
+        </w:rPr>
+        <w:t>();</w:t>
+      </w:r>
+    </w:p>
+    <w:p>
+      <w:pPr>
+        <w:spacing w:after="0"/>
+        <w:rPr>
+          <w:sz w:val="24"/>
+          <w:szCs w:val="24"/>
+        </w:rPr>
+      </w:pPr>
+      <w:proofErr w:type="spellStart"/>
+      <w:r>
+        <w:rPr>
+          <w:sz w:val="24"/>
+          <w:szCs w:val="24"/>
+        </w:rPr>
+        <w:t>dog.move</w:t>
+      </w:r>
+      <w:proofErr w:type="spellEnd"/>
+      <w:r>
+        <w:rPr>
+          <w:sz w:val="24"/>
+          <w:szCs w:val="24"/>
+        </w:rPr>
+        <w:t>(10);</w:t>
+      </w:r>
+    </w:p>
+    <w:p>
+      <w:pPr>
+        <w:spacing w:after="0"/>
+        <w:rPr>
+          <w:sz w:val="24"/>
+          <w:szCs w:val="24"/>
+        </w:rPr>
+      </w:pPr>
+      <w:proofErr w:type="spellStart"/>
+      <w:r>
+        <w:rPr>
+          <w:sz w:val="24"/>
+          <w:szCs w:val="24"/>
+        </w:rPr>
+        <w:t>dog.bark</w:t>
+      </w:r>
+      <w:proofErr w:type="spellEnd"/>
+      <w:r>
+        <w:rPr>
+          <w:sz w:val="24"/>
+          <w:szCs w:val="24"/>
+        </w:rPr>
+        <w:t>();</w:t>
+      </w:r>
+    </w:p>
+    <w:p>
+      <w:pPr>
+        <w:spacing w:after="0"/>
+        <w:rPr>
+          <w:sz w:val="24"/>
+          <w:szCs w:val="24"/>
+        </w:rPr>
+      </w:pPr>
+    </w:p>
+    <w:p>
+      <w:pPr>
+        <w:spacing w:after="0"/>
+        <w:rPr>
+          <w:sz w:val="24"/>
+          <w:szCs w:val="24"/>
+        </w:rPr>
+      </w:pPr>
+    </w:p>
+    <w:p>
+      <w:pPr>
+        <w:spacing w:after="0"/>
+        <w:rPr>
+          <w:sz w:val="24"/>
+          <w:szCs w:val="24"/>
+        </w:rPr>
+      </w:pPr>
+      <w:r>
+        <w:rPr>
+          <w:sz w:val="24"/>
+          <w:szCs w:val="24"/>
+        </w:rPr>
+        <w:t>-------------------------------------------------</w:t>
+      </w:r>
+    </w:p>
+    <w:p>
+      <w:pPr>
+        <w:spacing w:after="0"/>
+        <w:rPr>
+          <w:sz w:val="24"/>
+          <w:szCs w:val="24"/>
+        </w:rPr>
+      </w:pPr>
+    </w:p>
+    <w:p>
+      <w:pPr>
+        <w:spacing w:after="0"/>
+        <w:rPr>
+          <w:sz w:val="24"/>
+          <w:szCs w:val="24"/>
+        </w:rPr>
+      </w:pPr>
+      <w:r>
+        <w:rPr>
+          <w:sz w:val="24"/>
+          <w:szCs w:val="24"/>
+        </w:rPr>
+        <w:t>class Animal {</w:t>
+      </w:r>
+    </w:p>
+    <w:p>
+      <w:pPr>
+        <w:spacing w:after="0"/>
+        <w:rPr>
+          <w:sz w:val="24"/>
+          <w:szCs w:val="24"/>
+        </w:rPr>
+      </w:pPr>
+      <w:r>
+        <w:rPr>
+          <w:sz w:val="24"/>
+          <w:szCs w:val="24"/>
+        </w:rPr>
+        <w:t xml:space="preserve">    name: string;</w:t>
+      </w:r>
+    </w:p>
+    <w:p>
+      <w:pPr>
+        <w:spacing w:after="0"/>
+        <w:rPr>
+          <w:sz w:val="24"/>
+          <w:szCs w:val="24"/>
+        </w:rPr>
+      </w:pPr>
+      <w:r>
+        <w:rPr>
+          <w:sz w:val="24"/>
+          <w:szCs w:val="24"/>
+        </w:rPr>
+        <w:t xml:space="preserve">    constructor(</w:t>
+      </w:r>
+      <w:proofErr w:type="spellStart"/>
+      <w:r>
+        <w:rPr>
+          <w:sz w:val="24"/>
+          <w:szCs w:val="24"/>
+        </w:rPr>
+        <w:t>theName</w:t>
+      </w:r>
+      <w:proofErr w:type="spellEnd"/>
+      <w:r>
+        <w:rPr>
+          <w:sz w:val="24"/>
+          <w:szCs w:val="24"/>
+        </w:rPr>
+        <w:t xml:space="preserve">: string) { this.name = </w:t>
+      </w:r>
+      <w:proofErr w:type="spellStart"/>
+      <w:r>
+        <w:rPr>
+          <w:sz w:val="24"/>
+          <w:szCs w:val="24"/>
+        </w:rPr>
+        <w:t>theName</w:t>
+      </w:r>
+      <w:proofErr w:type="spellEnd"/>
+      <w:r>
+        <w:rPr>
+          <w:sz w:val="24"/>
+          <w:szCs w:val="24"/>
+        </w:rPr>
+        <w:t>; }</w:t>
+      </w:r>
+    </w:p>
+    <w:p>
+      <w:pPr>
+        <w:spacing w:after="0"/>
+        <w:rPr>
+          <w:sz w:val="24"/>
+          <w:szCs w:val="24"/>
+        </w:rPr>
+      </w:pPr>
+      <w:r>
+        <w:rPr>
+          <w:sz w:val="24"/>
+          <w:szCs w:val="24"/>
+        </w:rPr>
+        <w:t xml:space="preserve">    move(</w:t>
+      </w:r>
+      <w:proofErr w:type="spellStart"/>
+      <w:r>
+        <w:rPr>
+          <w:sz w:val="24"/>
+          <w:szCs w:val="24"/>
+        </w:rPr>
+        <w:t>distanceInMeters</w:t>
+      </w:r>
+      <w:proofErr w:type="spellEnd"/>
+      <w:r>
+        <w:rPr>
+          <w:sz w:val="24"/>
+          <w:szCs w:val="24"/>
+        </w:rPr>
+        <w:t>: number = 0) {</w:t>
+      </w:r>
+    </w:p>
+    <w:p>
+      <w:pPr>
+        <w:spacing w:after="0"/>
+        <w:rPr>
+          <w:sz w:val="24"/>
+          <w:szCs w:val="24"/>
+        </w:rPr>
+      </w:pPr>
+      <w:r>
+        <w:rPr>
+          <w:sz w:val="24"/>
+          <w:szCs w:val="24"/>
+        </w:rPr>
+        <w:t xml:space="preserve">        console.log(`${this.name} moved ${</w:t>
+      </w:r>
+      <w:proofErr w:type="spellStart"/>
+      <w:r>
+        <w:rPr>
+          <w:sz w:val="24"/>
+          <w:szCs w:val="24"/>
+        </w:rPr>
+        <w:t>distanceInMeters</w:t>
+      </w:r>
+      <w:proofErr w:type="spellEnd"/>
+      <w:r>
+        <w:rPr>
+          <w:sz w:val="24"/>
+          <w:szCs w:val="24"/>
+        </w:rPr>
+        <w:t>}m.`);</w:t>
+      </w:r>
+    </w:p>
+    <w:p>
+      <w:pPr>
+        <w:spacing w:after="0"/>
+        <w:rPr>
+          <w:sz w:val="24"/>
+          <w:szCs w:val="24"/>
+        </w:rPr>
+      </w:pPr>
+      <w:r>
+        <w:rPr>
+          <w:sz w:val="24"/>
+          <w:szCs w:val="24"/>
+        </w:rPr>
+        <w:t xml:space="preserve">    }</w:t>
+      </w:r>
+    </w:p>
+    <w:p>
+      <w:pPr>
+        <w:spacing w:after="0"/>
+        <w:rPr>
+          <w:sz w:val="24"/>
+          <w:szCs w:val="24"/>
+        </w:rPr>
+      </w:pPr>
+      <w:r>
+        <w:rPr>
+          <w:sz w:val="24"/>
+          <w:szCs w:val="24"/>
+        </w:rPr>
+        <w:t>}</w:t>
+      </w:r>
+    </w:p>
+    <w:p>
+      <w:pPr>
+        <w:spacing w:after="0"/>
+        <w:rPr>
+          <w:sz w:val="24"/>
+          <w:szCs w:val="24"/>
+        </w:rPr>
+      </w:pPr>
+    </w:p>
+    <w:p>
+      <w:pPr>
+        <w:spacing w:after="0"/>
+        <w:rPr>
+          <w:sz w:val="24"/>
+          <w:szCs w:val="24"/>
+        </w:rPr>
+      </w:pPr>
+      <w:r>
+        <w:rPr>
+          <w:sz w:val="24"/>
+          <w:szCs w:val="24"/>
+        </w:rPr>
+        <w:t>class Snake extends Animal {</w:t>
+      </w:r>
+    </w:p>
+    <w:p>
+      <w:pPr>
+        <w:spacing w:after="0"/>
+        <w:rPr>
+          <w:sz w:val="24"/>
+          <w:szCs w:val="24"/>
+        </w:rPr>
+      </w:pPr>
+      <w:r>
+        <w:rPr>
+          <w:sz w:val="24"/>
+          <w:szCs w:val="24"/>
+        </w:rPr>
+        <w:t xml:space="preserve">    constructor(name: string) { super(name); }</w:t>
+      </w:r>
+    </w:p>
+    <w:p>
+      <w:pPr>
+        <w:spacing w:after="0"/>
+        <w:rPr>
+          <w:sz w:val="24"/>
+          <w:szCs w:val="24"/>
+        </w:rPr>
+      </w:pPr>
+      <w:r>
+        <w:rPr>
+          <w:sz w:val="24"/>
+          <w:szCs w:val="24"/>
+        </w:rPr>
+        <w:t xml:space="preserve">    move(</w:t>
+      </w:r>
+      <w:proofErr w:type="spellStart"/>
+      <w:r>
+        <w:rPr>
+          <w:sz w:val="24"/>
+          <w:szCs w:val="24"/>
+        </w:rPr>
+        <w:t>distanceInMeters</w:t>
+      </w:r>
+      <w:proofErr w:type="spellEnd"/>
+      <w:r>
+        <w:rPr>
+          <w:sz w:val="24"/>
+          <w:szCs w:val="24"/>
+        </w:rPr>
+        <w:t xml:space="preserve"> = 5) {</w:t>
+      </w:r>
+    </w:p>
+    <w:p>
+      <w:pPr>
+        <w:spacing w:after="0"/>
+        <w:rPr>
+          <w:sz w:val="24"/>
+          <w:szCs w:val="24"/>
+        </w:rPr>
+      </w:pPr>
+      <w:r>
+        <w:rPr>
+          <w:sz w:val="24"/>
+          <w:szCs w:val="24"/>
+        </w:rPr>
+        <w:t xml:space="preserve">        console.log("Slithering...");</w:t>
+      </w:r>
+    </w:p>
+    <w:p>
+      <w:pPr>
+        <w:spacing w:after="0"/>
+        <w:rPr>
+          <w:sz w:val="24"/>
+          <w:szCs w:val="24"/>
+        </w:rPr>
+      </w:pPr>
+      <w:r>
+        <w:rPr>
+          <w:sz w:val="24"/>
+          <w:szCs w:val="24"/>
+        </w:rPr>
         <w:t xml:space="preserve">        </w:t>
       </w:r>
-      <w:proofErr w:type="gramStart"/>
-      <w:r>
-        <w:rPr>
-          <w:sz w:val="24"/>
-          <w:szCs w:val="24"/>
-        </w:rPr>
-        <w:t>console.log(</w:t>
-      </w:r>
-      <w:proofErr w:type="gramEnd"/>
-      <w:r>
-        <w:rPr>
-          <w:sz w:val="24"/>
-          <w:szCs w:val="24"/>
-        </w:rPr>
-        <w:t>`Animal moved ${</w:t>
-      </w:r>
       <w:proofErr w:type="spellStart"/>
       <w:r>
         <w:rPr>
           <w:sz w:val="24"/>
           <w:szCs w:val="24"/>
         </w:rPr>
+        <w:t>super.move</w:t>
+      </w:r>
+      <w:proofErr w:type="spellEnd"/>
+      <w:r>
+        <w:rPr>
+          <w:sz w:val="24"/>
+          <w:szCs w:val="24"/>
+        </w:rPr>
+        <w:t>(</w:t>
+      </w:r>
+      <w:proofErr w:type="spellStart"/>
+      <w:r>
+        <w:rPr>
+          <w:sz w:val="24"/>
+          <w:szCs w:val="24"/>
+        </w:rPr>
         <w:t>distanceInMeters</w:t>
       </w:r>
       <w:proofErr w:type="spellEnd"/>
@@ -998,23 +1590,22 @@
           <w:sz w:val="24"/>
           <w:szCs w:val="24"/>
         </w:rPr>
-        <w:t>}m.`);</w:t>
-      </w:r>
-    </w:p>
-    <w:p>
-      <w:pPr>
-        <w:spacing w:after="0"/>
-        <w:rPr>
-          <w:sz w:val="24"/>
-          <w:szCs w:val="24"/>
-        </w:rPr>
-      </w:pPr>
-      <w:r>
-        <w:rPr>
-          <w:sz w:val="24"/>
-          <w:szCs w:val="24"/>
-        </w:rPr>
-        <w:lastRenderedPageBreak/>
+        <w:t>);</w:t>
+      </w:r>
+    </w:p>
+    <w:p>
+      <w:pPr>
+        <w:spacing w:after="0"/>
+        <w:rPr>
+          <w:sz w:val="24"/>
+          <w:szCs w:val="24"/>
+        </w:rPr>
+      </w:pPr>
+      <w:r>
+        <w:rPr>
+          <w:sz w:val="24"/>
+          <w:szCs w:val="24"/>
+        </w:rPr>
         <w:t xml:space="preserve">    }</w:t>
       </w:r>
     </w:p>
@@ -1056,39 +1647,71 @@
           <w:sz w:val="24"/>
           <w:szCs w:val="24"/>
         </w:rPr>
-        <w:t>class Dog extends Animal {</w:t>
-      </w:r>
-    </w:p>
-    <w:p>
-      <w:pPr>
-        <w:spacing w:after="0"/>
-        <w:rPr>
-          <w:sz w:val="24"/>
-          <w:szCs w:val="24"/>
-        </w:rPr>
-      </w:pPr>
-      <w:r>
-        <w:rPr>
-          <w:sz w:val="24"/>
-          <w:szCs w:val="24"/>
-        </w:rPr>
-        <w:t xml:space="preserve">    </w:t>
-      </w:r>
-      <w:proofErr w:type="gramStart"/>
-      <w:r>
-        <w:rPr>
-          <w:sz w:val="24"/>
-          <w:szCs w:val="24"/>
-        </w:rPr>
-        <w:t>bark(</w:t>
-      </w:r>
-      <w:proofErr w:type="gramEnd"/>
-      <w:r>
-        <w:rPr>
-          <w:sz w:val="24"/>
-          <w:szCs w:val="24"/>
-        </w:rPr>
-        <w:t>) {</w:t>
+        <w:t>class Horse extends Animal {</w:t>
+      </w:r>
+    </w:p>
+    <w:p>
+      <w:pPr>
+        <w:spacing w:after="0"/>
+        <w:rPr>
+          <w:sz w:val="24"/>
+          <w:szCs w:val="24"/>
+        </w:rPr>
+      </w:pPr>
+      <w:r>
+        <w:rPr>
+          <w:sz w:val="24"/>
+          <w:szCs w:val="24"/>
+        </w:rPr>
+        <w:t xml:space="preserve">    constructor(name: string) { super(name); }</w:t>
+      </w:r>
+    </w:p>
+    <w:p>
+      <w:pPr>
+        <w:spacing w:after="0"/>
+        <w:rPr>
+          <w:sz w:val="24"/>
+          <w:szCs w:val="24"/>
+        </w:rPr>
+      </w:pPr>
+      <w:r>
+        <w:rPr>
+          <w:sz w:val="24"/>
+          <w:szCs w:val="24"/>
+        </w:rPr>
+        <w:t xml:space="preserve">    move(</w:t>
+      </w:r>
+      <w:proofErr w:type="spellStart"/>
+      <w:r>
+        <w:rPr>
+          <w:sz w:val="24"/>
+          <w:szCs w:val="24"/>
+        </w:rPr>
+        <w:t>distanceInMeters</w:t>
+      </w:r>
+      <w:proofErr w:type="spellEnd"/>
+      <w:r>
+        <w:rPr>
+          <w:sz w:val="24"/>
+          <w:szCs w:val="24"/>
+        </w:rPr>
+        <w:t xml:space="preserve"> = 45) {</w:t>
+      </w:r>
+    </w:p>
+    <w:p>
+      <w:pPr>
+        <w:spacing w:after="0"/>
+        <w:rPr>
+          <w:sz w:val="24"/>
+          <w:szCs w:val="24"/>
+        </w:rPr>
+      </w:pPr>
+      <w:r>
+        <w:rPr>
+          <w:sz w:val="24"/>
+          <w:szCs w:val="24"/>
+        </w:rPr>
+        <w:t xml:space="preserve">        console.log("Galloping...");</w:t>
       </w:r>
     </w:p>
     <w:p>
@@ -1106,21 +1729,37 @@
         </w:rPr>
         <w:t xml:space="preserve">        </w:t>
       </w:r>
-      <w:proofErr w:type="gramStart"/>
-      <w:r>
-        <w:rPr>
-          <w:sz w:val="24"/>
-          <w:szCs w:val="24"/>
-        </w:rPr>
-        <w:t>console.log(</w:t>
-      </w:r>
-      <w:proofErr w:type="gramEnd"/>
-      <w:r>
-        <w:rPr>
-          <w:sz w:val="24"/>
-          <w:szCs w:val="24"/>
-        </w:rPr>
-        <w:t>'Woof! Woof!');</w:t>
+      <w:proofErr w:type="spellStart"/>
+      <w:r>
+        <w:rPr>
+          <w:sz w:val="24"/>
+          <w:szCs w:val="24"/>
+        </w:rPr>
+        <w:t>super.move</w:t>
+      </w:r>
+      <w:proofErr w:type="spellEnd"/>
+      <w:r>
+        <w:rPr>
+          <w:sz w:val="24"/>
+          <w:szCs w:val="24"/>
+        </w:rPr>
+        <w:t>(</w:t>
+      </w:r>
+      <w:proofErr w:type="spellStart"/>
+      <w:r>
+        <w:rPr>
+          <w:sz w:val="24"/>
+          <w:szCs w:val="24"/>
+        </w:rPr>
+        <w:t>distanceInMeters</w:t>
+      </w:r>
+      <w:proofErr w:type="spellEnd"/>
+      <w:r>
+        <w:rPr>
+          <w:sz w:val="24"/>
+          <w:szCs w:val="24"/>
+        </w:rPr>
+        <w:t>);</w:t>
       </w:r>
     </w:p>
     <w:p>
@@ -1177,44 +1816,67 @@
           <w:sz w:val="24"/>
           <w:szCs w:val="24"/>
         </w:rPr>
-        <w:t xml:space="preserve">const dog = new </w:t>
-      </w:r>
-      <w:proofErr w:type="gramStart"/>
-      <w:r>
-        <w:rPr>
-          <w:sz w:val="24"/>
-          <w:szCs w:val="24"/>
-        </w:rPr>
-        <w:t>Dog(</w:t>
-      </w:r>
-      <w:proofErr w:type="gramEnd"/>
-      <w:r>
-        <w:rPr>
-          <w:sz w:val="24"/>
-          <w:szCs w:val="24"/>
-        </w:rPr>
-        <w:t>);</w:t>
-      </w:r>
-    </w:p>
-    <w:p>
-      <w:pPr>
-        <w:spacing w:after="0"/>
-        <w:rPr>
-          <w:sz w:val="24"/>
-          <w:szCs w:val="24"/>
-        </w:rPr>
-      </w:pPr>
+        <w:t xml:space="preserve">let </w:t>
+      </w:r>
       <w:proofErr w:type="spellStart"/>
-      <w:proofErr w:type="gramStart"/>
-      <w:r>
-        <w:rPr>
-          <w:sz w:val="24"/>
-          <w:szCs w:val="24"/>
-        </w:rPr>
-        <w:t>dog.bark</w:t>
+      <w:r>
+        <w:rPr>
+          <w:sz w:val="24"/>
+          <w:szCs w:val="24"/>
+        </w:rPr>
+        <w:t>sam</w:t>
       </w:r>
       <w:proofErr w:type="spellEnd"/>
-      <w:proofErr w:type="gramEnd"/>
+      <w:r>
+        <w:rPr>
+          <w:sz w:val="24"/>
+          <w:szCs w:val="24"/>
+        </w:rPr>
+        <w:t xml:space="preserve"> = new Snake("Sammy the Python");</w:t>
+      </w:r>
+    </w:p>
+    <w:p>
+      <w:pPr>
+        <w:spacing w:after="0"/>
+        <w:rPr>
+          <w:sz w:val="24"/>
+          <w:szCs w:val="24"/>
+        </w:rPr>
+      </w:pPr>
+      <w:r>
+        <w:rPr>
+          <w:sz w:val="24"/>
+          <w:szCs w:val="24"/>
+        </w:rPr>
+        <w:t>let tom: Animal = new Horse("Tommy the Palomino");</w:t>
+      </w:r>
+    </w:p>
+    <w:p>
+      <w:pPr>
+        <w:spacing w:after="0"/>
+        <w:rPr>
+          <w:sz w:val="24"/>
+          <w:szCs w:val="24"/>
+        </w:rPr>
+      </w:pPr>
+    </w:p>
+    <w:p>
+      <w:pPr>
+        <w:spacing w:after="0"/>
+        <w:rPr>
+          <w:sz w:val="24"/>
+          <w:szCs w:val="24"/>
+        </w:rPr>
+      </w:pPr>
+      <w:proofErr w:type="spellStart"/>
+      <w:r>
+        <w:rPr>
+          <w:sz w:val="24"/>
+          <w:szCs w:val="24"/>
+        </w:rPr>
+        <w:t>sam.move</w:t>
+      </w:r>
+      <w:proofErr w:type="spellEnd"/>
       <w:r>
         <w:rPr>
           <w:sz w:val="24"/>
@@ -1232,857 +1894,14 @@
         </w:rPr>
       </w:pPr>
       <w:proofErr w:type="spellStart"/>
-      <w:proofErr w:type="gramStart"/>
-      <w:r>
-        <w:rPr>
-          <w:sz w:val="24"/>
-          <w:szCs w:val="24"/>
-        </w:rPr>
-        <w:t>dog.move</w:t>
+      <w:r>
+        <w:rPr>
+          <w:sz w:val="24"/>
+          <w:szCs w:val="24"/>
+        </w:rPr>
+        <w:t>tom.move</w:t>
       </w:r>
       <w:proofErr w:type="spellEnd"/>
-      <w:proofErr w:type="gramEnd"/>
-      <w:r>
-        <w:rPr>
-          <w:sz w:val="24"/>
-          <w:szCs w:val="24"/>
-        </w:rPr>
-        <w:t>(10);</w:t>
-      </w:r>
-    </w:p>
-    <w:p>
-      <w:pPr>
-        <w:spacing w:after="0"/>
-        <w:rPr>
-          <w:sz w:val="24"/>
-          <w:szCs w:val="24"/>
-        </w:rPr>
-      </w:pPr>
-      <w:proofErr w:type="spellStart"/>
-      <w:proofErr w:type="gramStart"/>
-      <w:r>
-        <w:rPr>
-          <w:sz w:val="24"/>
-          <w:szCs w:val="24"/>
-        </w:rPr>
-        <w:t>dog.bark</w:t>
-      </w:r>
-      <w:proofErr w:type="spellEnd"/>
-      <w:proofErr w:type="gramEnd"/>
-      <w:r>
-        <w:rPr>
-          <w:sz w:val="24"/>
-          <w:szCs w:val="24"/>
-        </w:rPr>
-        <w:t>();</w:t>
-      </w:r>
-    </w:p>
-    <w:p>
-      <w:pPr>
-        <w:spacing w:after="0"/>
-        <w:rPr>
-          <w:sz w:val="24"/>
-          <w:szCs w:val="24"/>
-        </w:rPr>
-      </w:pPr>
-    </w:p>
-    <w:p>
-      <w:pPr>
-        <w:spacing w:after="0"/>
-        <w:rPr>
-          <w:sz w:val="24"/>
-          <w:szCs w:val="24"/>
-        </w:rPr>
-      </w:pPr>
-    </w:p>
-    <w:p>
-      <w:pPr>
-        <w:spacing w:after="0"/>
-        <w:rPr>
-          <w:sz w:val="24"/>
-          <w:szCs w:val="24"/>
-        </w:rPr>
-      </w:pPr>
-      <w:r>
-        <w:rPr>
-          <w:sz w:val="24"/>
-          <w:szCs w:val="24"/>
-        </w:rPr>
-        <w:t>-------------------------------------------------</w:t>
-      </w:r>
-    </w:p>
-    <w:p>
-      <w:pPr>
-        <w:spacing w:after="0"/>
-        <w:rPr>
-          <w:sz w:val="24"/>
-          <w:szCs w:val="24"/>
-        </w:rPr>
-      </w:pPr>
-    </w:p>
-    <w:p>
-      <w:pPr>
-        <w:spacing w:after="0"/>
-        <w:rPr>
-          <w:sz w:val="24"/>
-          <w:szCs w:val="24"/>
-        </w:rPr>
-      </w:pPr>
-      <w:r>
-        <w:rPr>
-          <w:sz w:val="24"/>
-          <w:szCs w:val="24"/>
-        </w:rPr>
-        <w:t>class Animal {</w:t>
-      </w:r>
-    </w:p>
-    <w:p>
-      <w:pPr>
-        <w:spacing w:after="0"/>
-        <w:rPr>
-          <w:sz w:val="24"/>
-          <w:szCs w:val="24"/>
-        </w:rPr>
-      </w:pPr>
-      <w:r>
-        <w:rPr>
-          <w:sz w:val="24"/>
-          <w:szCs w:val="24"/>
-        </w:rPr>
-        <w:t xml:space="preserve">    name: string;</w:t>
-      </w:r>
-    </w:p>
-    <w:p>
-      <w:pPr>
-        <w:spacing w:after="0"/>
-        <w:rPr>
-          <w:sz w:val="24"/>
-          <w:szCs w:val="24"/>
-        </w:rPr>
-      </w:pPr>
-      <w:r>
-        <w:rPr>
-          <w:sz w:val="24"/>
-          <w:szCs w:val="24"/>
-        </w:rPr>
-        <w:t xml:space="preserve">    </w:t>
-      </w:r>
-      <w:proofErr w:type="gramStart"/>
-      <w:r>
-        <w:rPr>
-          <w:sz w:val="24"/>
-          <w:szCs w:val="24"/>
-        </w:rPr>
-        <w:t>constructor(</w:t>
-      </w:r>
-      <w:proofErr w:type="spellStart"/>
-      <w:proofErr w:type="gramEnd"/>
-      <w:r>
-        <w:rPr>
-          <w:sz w:val="24"/>
-          <w:szCs w:val="24"/>
-        </w:rPr>
-        <w:t>theName</w:t>
-      </w:r>
-      <w:proofErr w:type="spellEnd"/>
-      <w:r>
-        <w:rPr>
-          <w:sz w:val="24"/>
-          <w:szCs w:val="24"/>
-        </w:rPr>
-        <w:t xml:space="preserve">: string) { this.name = </w:t>
-      </w:r>
-      <w:proofErr w:type="spellStart"/>
-      <w:r>
-        <w:rPr>
-          <w:sz w:val="24"/>
-          <w:szCs w:val="24"/>
-        </w:rPr>
-        <w:t>theName</w:t>
-      </w:r>
-      <w:proofErr w:type="spellEnd"/>
-      <w:r>
-        <w:rPr>
-          <w:sz w:val="24"/>
-          <w:szCs w:val="24"/>
-        </w:rPr>
-        <w:t>; }</w:t>
-      </w:r>
-    </w:p>
-    <w:p>
-      <w:pPr>
-        <w:spacing w:after="0"/>
-        <w:rPr>
-          <w:sz w:val="24"/>
-          <w:szCs w:val="24"/>
-        </w:rPr>
-      </w:pPr>
-      <w:r>
-        <w:rPr>
-          <w:sz w:val="24"/>
-          <w:szCs w:val="24"/>
-        </w:rPr>
-        <w:t xml:space="preserve">    </w:t>
-      </w:r>
-      <w:proofErr w:type="gramStart"/>
-      <w:r>
-        <w:rPr>
-          <w:sz w:val="24"/>
-          <w:szCs w:val="24"/>
-        </w:rPr>
-        <w:t>move(</w:t>
-      </w:r>
-      <w:proofErr w:type="spellStart"/>
-      <w:proofErr w:type="gramEnd"/>
-      <w:r>
-        <w:rPr>
-          <w:sz w:val="24"/>
-          <w:szCs w:val="24"/>
-        </w:rPr>
-        <w:t>distanceInMeters</w:t>
-      </w:r>
-      <w:proofErr w:type="spellEnd"/>
-      <w:r>
-        <w:rPr>
-          <w:sz w:val="24"/>
-          <w:szCs w:val="24"/>
-        </w:rPr>
-        <w:t>: number = 0) {</w:t>
-      </w:r>
-    </w:p>
-    <w:p>
-      <w:pPr>
-        <w:spacing w:after="0"/>
-        <w:rPr>
-          <w:sz w:val="24"/>
-          <w:szCs w:val="24"/>
-        </w:rPr>
-      </w:pPr>
-      <w:r>
-        <w:rPr>
-          <w:sz w:val="24"/>
-          <w:szCs w:val="24"/>
-        </w:rPr>
-        <w:t xml:space="preserve">        console.log(`${this.name} moved ${</w:t>
-      </w:r>
-      <w:proofErr w:type="spellStart"/>
-      <w:r>
-        <w:rPr>
-          <w:sz w:val="24"/>
-          <w:szCs w:val="24"/>
-        </w:rPr>
-        <w:t>distanceInMeters</w:t>
-      </w:r>
-      <w:proofErr w:type="spellEnd"/>
-      <w:r>
-        <w:rPr>
-          <w:sz w:val="24"/>
-          <w:szCs w:val="24"/>
-        </w:rPr>
-        <w:t>}m.`);</w:t>
-      </w:r>
-    </w:p>
-    <w:p>
-      <w:pPr>
-        <w:spacing w:after="0"/>
-        <w:rPr>
-          <w:sz w:val="24"/>
-          <w:szCs w:val="24"/>
-        </w:rPr>
-      </w:pPr>
-      <w:r>
-        <w:rPr>
-          <w:sz w:val="24"/>
-          <w:szCs w:val="24"/>
-        </w:rPr>
-        <w:t xml:space="preserve">    }</w:t>
-      </w:r>
-    </w:p>
-    <w:p>
-      <w:pPr>
-        <w:spacing w:after="0"/>
-        <w:rPr>
-          <w:sz w:val="24"/>
-          <w:szCs w:val="24"/>
-        </w:rPr>
-      </w:pPr>
-      <w:r>
-        <w:rPr>
-          <w:sz w:val="24"/>
-          <w:szCs w:val="24"/>
-        </w:rPr>
-        <w:t>}</w:t>
-      </w:r>
-    </w:p>
-    <w:p>
-      <w:pPr>
-        <w:spacing w:after="0"/>
-        <w:rPr>
-          <w:sz w:val="24"/>
-          <w:szCs w:val="24"/>
-        </w:rPr>
-      </w:pPr>
-    </w:p>
-    <w:p>
-      <w:pPr>
-        <w:spacing w:after="0"/>
-        <w:rPr>
-          <w:sz w:val="24"/>
-          <w:szCs w:val="24"/>
-        </w:rPr>
-      </w:pPr>
-      <w:r>
-        <w:rPr>
-          <w:sz w:val="24"/>
-          <w:szCs w:val="24"/>
-        </w:rPr>
-        <w:t>class Snake extends Animal {</w:t>
-      </w:r>
-    </w:p>
-    <w:p>
-      <w:pPr>
-        <w:spacing w:after="0"/>
-        <w:rPr>
-          <w:sz w:val="24"/>
-          <w:szCs w:val="24"/>
-        </w:rPr>
-      </w:pPr>
-      <w:r>
-        <w:rPr>
-          <w:sz w:val="24"/>
-          <w:szCs w:val="24"/>
-        </w:rPr>
-        <w:t xml:space="preserve">    </w:t>
-      </w:r>
-      <w:proofErr w:type="gramStart"/>
-      <w:r>
-        <w:rPr>
-          <w:sz w:val="24"/>
-          <w:szCs w:val="24"/>
-        </w:rPr>
-        <w:t>constructor(</w:t>
-      </w:r>
-      <w:proofErr w:type="gramEnd"/>
-      <w:r>
-        <w:rPr>
-          <w:sz w:val="24"/>
-          <w:szCs w:val="24"/>
-        </w:rPr>
-        <w:t>name: string) { super(name); }</w:t>
-      </w:r>
-    </w:p>
-    <w:p>
-      <w:pPr>
-        <w:spacing w:after="0"/>
-        <w:rPr>
-          <w:sz w:val="24"/>
-          <w:szCs w:val="24"/>
-        </w:rPr>
-      </w:pPr>
-      <w:r>
-        <w:rPr>
-          <w:sz w:val="24"/>
-          <w:szCs w:val="24"/>
-        </w:rPr>
-        <w:t xml:space="preserve">    </w:t>
-      </w:r>
-      <w:proofErr w:type="gramStart"/>
-      <w:r>
-        <w:rPr>
-          <w:sz w:val="24"/>
-          <w:szCs w:val="24"/>
-        </w:rPr>
-        <w:t>move(</w:t>
-      </w:r>
-      <w:proofErr w:type="spellStart"/>
-      <w:proofErr w:type="gramEnd"/>
-      <w:r>
-        <w:rPr>
-          <w:sz w:val="24"/>
-          <w:szCs w:val="24"/>
-        </w:rPr>
-        <w:t>distanceInMeters</w:t>
-      </w:r>
-      <w:proofErr w:type="spellEnd"/>
-      <w:r>
-        <w:rPr>
-          <w:sz w:val="24"/>
-          <w:szCs w:val="24"/>
-        </w:rPr>
-        <w:t xml:space="preserve"> = 5) {</w:t>
-      </w:r>
-    </w:p>
-    <w:p>
-      <w:pPr>
-        <w:spacing w:after="0"/>
-        <w:rPr>
-          <w:sz w:val="24"/>
-          <w:szCs w:val="24"/>
-        </w:rPr>
-      </w:pPr>
-      <w:r>
-        <w:rPr>
-          <w:sz w:val="24"/>
-          <w:szCs w:val="24"/>
-        </w:rPr>
-        <w:t xml:space="preserve">        </w:t>
-      </w:r>
-      <w:proofErr w:type="gramStart"/>
-      <w:r>
-        <w:rPr>
-          <w:sz w:val="24"/>
-          <w:szCs w:val="24"/>
-        </w:rPr>
-        <w:t>console.log(</w:t>
-      </w:r>
-      <w:proofErr w:type="gramEnd"/>
-      <w:r>
-        <w:rPr>
-          <w:sz w:val="24"/>
-          <w:szCs w:val="24"/>
-        </w:rPr>
-        <w:t>"Slithering...");</w:t>
-      </w:r>
-    </w:p>
-    <w:p>
-      <w:pPr>
-        <w:spacing w:after="0"/>
-        <w:rPr>
-          <w:sz w:val="24"/>
-          <w:szCs w:val="24"/>
-        </w:rPr>
-      </w:pPr>
-      <w:r>
-        <w:rPr>
-          <w:sz w:val="24"/>
-          <w:szCs w:val="24"/>
-        </w:rPr>
-        <w:t xml:space="preserve">        </w:t>
-      </w:r>
-      <w:proofErr w:type="spellStart"/>
-      <w:proofErr w:type="gramStart"/>
-      <w:r>
-        <w:rPr>
-          <w:sz w:val="24"/>
-          <w:szCs w:val="24"/>
-        </w:rPr>
-        <w:t>super.move</w:t>
-      </w:r>
-      <w:proofErr w:type="spellEnd"/>
-      <w:proofErr w:type="gramEnd"/>
-      <w:r>
-        <w:rPr>
-          <w:sz w:val="24"/>
-          <w:szCs w:val="24"/>
-        </w:rPr>
-        <w:t>(</w:t>
-      </w:r>
-      <w:proofErr w:type="spellStart"/>
-      <w:r>
-        <w:rPr>
-          <w:sz w:val="24"/>
-          <w:szCs w:val="24"/>
-        </w:rPr>
-        <w:t>distanceInMeters</w:t>
-      </w:r>
-      <w:proofErr w:type="spellEnd"/>
-      <w:r>
-        <w:rPr>
-          <w:sz w:val="24"/>
-          <w:szCs w:val="24"/>
-        </w:rPr>
-        <w:t>);</w:t>
-      </w:r>
-    </w:p>
-    <w:p>
-      <w:pPr>
-        <w:spacing w:after="0"/>
-        <w:rPr>
-          <w:sz w:val="24"/>
-          <w:szCs w:val="24"/>
-        </w:rPr>
-      </w:pPr>
-      <w:r>
-        <w:rPr>
-          <w:sz w:val="24"/>
-          <w:szCs w:val="24"/>
-        </w:rPr>
-        <w:t xml:space="preserve">    }</w:t>
-      </w:r>
-    </w:p>
-    <w:p>
-      <w:pPr>
-        <w:spacing w:after="0"/>
-        <w:rPr>
-          <w:sz w:val="24"/>
-          <w:szCs w:val="24"/>
-        </w:rPr>
-      </w:pPr>
-      <w:r>
-        <w:rPr>
-          <w:sz w:val="24"/>
-          <w:szCs w:val="24"/>
-        </w:rPr>
-        <w:t>}</w:t>
-      </w:r>
-    </w:p>
-    <w:p>
-      <w:pPr>
-        <w:spacing w:after="0"/>
-        <w:rPr>
-          <w:sz w:val="24"/>
-          <w:szCs w:val="24"/>
-        </w:rPr>
-      </w:pPr>
-    </w:p>
-    <w:p>
-      <w:pPr>
-        <w:spacing w:after="0"/>
-        <w:rPr>
-          <w:sz w:val="24"/>
-          <w:szCs w:val="24"/>
-        </w:rPr>
-      </w:pPr>
-      <w:r>
-        <w:rPr>
-          <w:sz w:val="24"/>
-          <w:szCs w:val="24"/>
-        </w:rPr>
-        <w:t>class Horse extends Animal {</w:t>
-      </w:r>
-    </w:p>
-    <w:p>
-      <w:pPr>
-        <w:spacing w:after="0"/>
-        <w:rPr>
-          <w:sz w:val="24"/>
-          <w:szCs w:val="24"/>
-        </w:rPr>
-      </w:pPr>
-      <w:r>
-        <w:rPr>
-          <w:sz w:val="24"/>
-          <w:szCs w:val="24"/>
-        </w:rPr>
-        <w:t xml:space="preserve">    </w:t>
-      </w:r>
-      <w:proofErr w:type="gramStart"/>
-      <w:r>
-        <w:rPr>
-          <w:sz w:val="24"/>
-          <w:szCs w:val="24"/>
-        </w:rPr>
-        <w:t>constructor(</w:t>
-      </w:r>
-      <w:proofErr w:type="gramEnd"/>
-      <w:r>
-        <w:rPr>
-          <w:sz w:val="24"/>
-          <w:szCs w:val="24"/>
-        </w:rPr>
-        <w:t>name: string) { super(name); }</w:t>
-      </w:r>
-    </w:p>
-    <w:p>
-      <w:pPr>
-        <w:spacing w:after="0"/>
-        <w:rPr>
-          <w:sz w:val="24"/>
-          <w:szCs w:val="24"/>
-        </w:rPr>
-      </w:pPr>
-      <w:r>
-        <w:rPr>
-          <w:sz w:val="24"/>
-          <w:szCs w:val="24"/>
-        </w:rPr>
-        <w:t xml:space="preserve">    </w:t>
-      </w:r>
-      <w:proofErr w:type="gramStart"/>
-      <w:r>
-        <w:rPr>
-          <w:sz w:val="24"/>
-          <w:szCs w:val="24"/>
-        </w:rPr>
-        <w:t>move(</w:t>
-      </w:r>
-      <w:proofErr w:type="spellStart"/>
-      <w:proofErr w:type="gramEnd"/>
-      <w:r>
-        <w:rPr>
-          <w:sz w:val="24"/>
-          <w:szCs w:val="24"/>
-        </w:rPr>
-        <w:t>distanceInMeters</w:t>
-      </w:r>
-      <w:proofErr w:type="spellEnd"/>
-      <w:r>
-        <w:rPr>
-          <w:sz w:val="24"/>
-          <w:szCs w:val="24"/>
-        </w:rPr>
-        <w:t xml:space="preserve"> = 45) {</w:t>
-      </w:r>
-    </w:p>
-    <w:p>
-      <w:pPr>
-        <w:spacing w:after="0"/>
-        <w:rPr>
-          <w:sz w:val="24"/>
-          <w:szCs w:val="24"/>
-        </w:rPr>
-      </w:pPr>
-      <w:r>
-        <w:rPr>
-          <w:sz w:val="24"/>
-          <w:szCs w:val="24"/>
-        </w:rPr>
-        <w:t xml:space="preserve">        </w:t>
-      </w:r>
-      <w:proofErr w:type="gramStart"/>
-      <w:r>
-        <w:rPr>
-          <w:sz w:val="24"/>
-          <w:szCs w:val="24"/>
-        </w:rPr>
-        <w:t>console.log(</w:t>
-      </w:r>
-      <w:proofErr w:type="gramEnd"/>
-      <w:r>
-        <w:rPr>
-          <w:sz w:val="24"/>
-          <w:szCs w:val="24"/>
-        </w:rPr>
-        <w:t>"Galloping...");</w:t>
-      </w:r>
-    </w:p>
-    <w:p>
-      <w:pPr>
-        <w:spacing w:after="0"/>
-        <w:rPr>
-          <w:sz w:val="24"/>
-          <w:szCs w:val="24"/>
-        </w:rPr>
-      </w:pPr>
-      <w:r>
-        <w:rPr>
-          <w:sz w:val="24"/>
-          <w:szCs w:val="24"/>
-        </w:rPr>
-        <w:t xml:space="preserve">        </w:t>
-      </w:r>
-      <w:proofErr w:type="spellStart"/>
-      <w:proofErr w:type="gramStart"/>
-      <w:r>
-        <w:rPr>
-          <w:sz w:val="24"/>
-          <w:szCs w:val="24"/>
-        </w:rPr>
-        <w:t>super.move</w:t>
-      </w:r>
-      <w:proofErr w:type="spellEnd"/>
-      <w:proofErr w:type="gramEnd"/>
-      <w:r>
-        <w:rPr>
-          <w:sz w:val="24"/>
-          <w:szCs w:val="24"/>
-        </w:rPr>
-        <w:t>(</w:t>
-      </w:r>
-      <w:proofErr w:type="spellStart"/>
-      <w:r>
-        <w:rPr>
-          <w:sz w:val="24"/>
-          <w:szCs w:val="24"/>
-        </w:rPr>
-        <w:t>distanceInMeters</w:t>
-      </w:r>
-      <w:proofErr w:type="spellEnd"/>
-      <w:r>
-        <w:rPr>
-          <w:sz w:val="24"/>
-          <w:szCs w:val="24"/>
-        </w:rPr>
-        <w:t>);</w:t>
-      </w:r>
-    </w:p>
-    <w:p>
-      <w:pPr>
-        <w:spacing w:after="0"/>
-        <w:rPr>
-          <w:sz w:val="24"/>
-          <w:szCs w:val="24"/>
-        </w:rPr>
-      </w:pPr>
-      <w:r>
-        <w:rPr>
-          <w:sz w:val="24"/>
-          <w:szCs w:val="24"/>
-        </w:rPr>
-        <w:t xml:space="preserve">    }</w:t>
-      </w:r>
-    </w:p>
-    <w:p>
-      <w:pPr>
-        <w:spacing w:after="0"/>
-        <w:rPr>
-          <w:sz w:val="24"/>
-          <w:szCs w:val="24"/>
-        </w:rPr>
-      </w:pPr>
-      <w:r>
-        <w:rPr>
-          <w:sz w:val="24"/>
-          <w:szCs w:val="24"/>
-        </w:rPr>
-        <w:t>}</w:t>
-      </w:r>
-    </w:p>
-    <w:p>
-      <w:pPr>
-        <w:spacing w:after="0"/>
-        <w:rPr>
-          <w:sz w:val="24"/>
-          <w:szCs w:val="24"/>
-        </w:rPr>
-      </w:pPr>
-    </w:p>
-    <w:p>
-      <w:pPr>
-        <w:spacing w:after="0"/>
-        <w:rPr>
-          <w:sz w:val="24"/>
-          <w:szCs w:val="24"/>
-        </w:rPr>
-      </w:pPr>
-      <w:r>
-        <w:rPr>
-          <w:sz w:val="24"/>
-          <w:szCs w:val="24"/>
-        </w:rPr>
-        <w:lastRenderedPageBreak/>
-        <w:t xml:space="preserve">let </w:t>
-      </w:r>
-      <w:proofErr w:type="spellStart"/>
-      <w:r>
-        <w:rPr>
-          <w:sz w:val="24"/>
-          <w:szCs w:val="24"/>
-        </w:rPr>
-        <w:t>sam</w:t>
-      </w:r>
-      <w:proofErr w:type="spellEnd"/>
-      <w:r>
-        <w:rPr>
-          <w:sz w:val="24"/>
-          <w:szCs w:val="24"/>
-        </w:rPr>
-        <w:t xml:space="preserve"> = new </w:t>
-      </w:r>
-      <w:proofErr w:type="gramStart"/>
-      <w:r>
-        <w:rPr>
-          <w:sz w:val="24"/>
-          <w:szCs w:val="24"/>
-        </w:rPr>
-        <w:t>Snake(</w:t>
-      </w:r>
-      <w:proofErr w:type="gramEnd"/>
-      <w:r>
-        <w:rPr>
-          <w:sz w:val="24"/>
-          <w:szCs w:val="24"/>
-        </w:rPr>
-        <w:t>"Sammy the Python");</w:t>
-      </w:r>
-    </w:p>
-    <w:p>
-      <w:pPr>
-        <w:spacing w:after="0"/>
-        <w:rPr>
-          <w:sz w:val="24"/>
-          <w:szCs w:val="24"/>
-        </w:rPr>
-      </w:pPr>
-      <w:r>
-        <w:rPr>
-          <w:sz w:val="24"/>
-          <w:szCs w:val="24"/>
-        </w:rPr>
-        <w:t xml:space="preserve">let tom: Animal = new </w:t>
-      </w:r>
-      <w:proofErr w:type="gramStart"/>
-      <w:r>
-        <w:rPr>
-          <w:sz w:val="24"/>
-          <w:szCs w:val="24"/>
-        </w:rPr>
-        <w:t>Horse(</w:t>
-      </w:r>
-      <w:proofErr w:type="gramEnd"/>
-      <w:r>
-        <w:rPr>
-          <w:sz w:val="24"/>
-          <w:szCs w:val="24"/>
-        </w:rPr>
-        <w:t>"Tommy the Palomino");</w:t>
-      </w:r>
-    </w:p>
-    <w:p>
-      <w:pPr>
-        <w:spacing w:after="0"/>
-        <w:rPr>
-          <w:sz w:val="24"/>
-          <w:szCs w:val="24"/>
-        </w:rPr>
-      </w:pPr>
-    </w:p>
-    <w:p>
-      <w:pPr>
-        <w:spacing w:after="0"/>
-        <w:rPr>
-          <w:sz w:val="24"/>
-          <w:szCs w:val="24"/>
-        </w:rPr>
-      </w:pPr>
-      <w:proofErr w:type="spellStart"/>
-      <w:proofErr w:type="gramStart"/>
-      <w:r>
-        <w:rPr>
-          <w:sz w:val="24"/>
-          <w:szCs w:val="24"/>
-        </w:rPr>
-        <w:t>sam.move</w:t>
-      </w:r>
-      <w:proofErr w:type="spellEnd"/>
-      <w:proofErr w:type="gramEnd"/>
-      <w:r>
-        <w:rPr>
-          <w:sz w:val="24"/>
-          <w:szCs w:val="24"/>
-        </w:rPr>
-        <w:t>();</w:t>
-      </w:r>
-    </w:p>
-    <w:p>
-      <w:pPr>
-        <w:spacing w:after="0"/>
-        <w:rPr>
-          <w:sz w:val="24"/>
-          <w:szCs w:val="24"/>
-        </w:rPr>
-      </w:pPr>
-      <w:proofErr w:type="spellStart"/>
-      <w:proofErr w:type="gramStart"/>
-      <w:r>
-        <w:rPr>
-          <w:sz w:val="24"/>
-          <w:szCs w:val="24"/>
-        </w:rPr>
-        <w:t>tom.move</w:t>
-      </w:r>
-      <w:proofErr w:type="spellEnd"/>
-      <w:proofErr w:type="gramEnd"/>
       <w:r>
         <w:rPr>
           <w:sz w:val="24"/>
@@ -2143,7 +1962,6 @@
         </w:rPr>
         <w:t> call </w:t>
       </w:r>
-      <w:proofErr w:type="gramStart"/>
       <w:r>
         <w:rPr>
           <w:rStyle w:val="HTMLCode"/>
@@ -2153,19 +1971,7 @@
           <w:szCs w:val="24"/>
           <w:shd w:val="clear" w:color="auto" w:fill="FFFFFF"/>
         </w:rPr>
-        <w:t>super(</w:t>
-      </w:r>
-      <w:proofErr w:type="gramEnd"/>
-      <w:r>
-        <w:rPr>
-          <w:rStyle w:val="HTMLCode"/>
-          <w:rFonts w:ascii="Consolas" w:eastAsiaTheme="minorHAnsi" w:hAnsi="Consolas" w:cs="Consolas"/>
-          <w:color w:val="BF414A"/>
-          <w:sz w:val="24"/>
-          <w:szCs w:val="24"/>
-          <w:shd w:val="clear" w:color="auto" w:fill="FFFFFF"/>
-        </w:rPr>
-        <w:t>)</w:t>
+        <w:t>super()</w:t>
       </w:r>
       <w:r>
         <w:rPr>
@@ -2506,27 +2312,7 @@
           <w:sz w:val="28"/>
           <w:szCs w:val="29"/>
         </w:rPr>
-        <w:t xml:space="preserve">Does TypeScript Support All </w:t>
-      </w:r>
-      <w:proofErr w:type="gramStart"/>
-      <w:r>
-        <w:rPr>
-          <w:rFonts w:asciiTheme="minorHAnsi" w:hAnsiTheme="minorHAnsi" w:cs="Segoe UI"/>
-          <w:bCs w:val="0"/>
-          <w:sz w:val="28"/>
-          <w:szCs w:val="29"/>
-        </w:rPr>
-        <w:t>Object Oriented</w:t>
-      </w:r>
-      <w:proofErr w:type="gramEnd"/>
-      <w:r>
-        <w:rPr>
-          <w:rFonts w:asciiTheme="minorHAnsi" w:hAnsiTheme="minorHAnsi" w:cs="Segoe UI"/>
-          <w:bCs w:val="0"/>
-          <w:sz w:val="28"/>
-          <w:szCs w:val="29"/>
-        </w:rPr>
-        <w:t xml:space="preserve"> Principles?</w:t>
+        <w:t>Does TypeScript Support All Object Oriented Principles?</w:t>
       </w:r>
     </w:p>
     <w:p>
@@ -2686,25 +2472,7 @@
           <w:color w:val="111111"/>
           <w:szCs w:val="21"/>
         </w:rPr>
-        <w:t xml:space="preserve">In other </w:t>
-      </w:r>
-      <w:proofErr w:type="gramStart"/>
-      <w:r>
-        <w:rPr>
-          <w:rFonts w:asciiTheme="minorHAnsi" w:hAnsiTheme="minorHAnsi" w:cs="Segoe UI"/>
-          <w:color w:val="111111"/>
-          <w:szCs w:val="21"/>
-        </w:rPr>
-        <w:t>words</w:t>
-      </w:r>
-      <w:proofErr w:type="gramEnd"/>
-      <w:r>
-        <w:rPr>
-          <w:rFonts w:asciiTheme="minorHAnsi" w:hAnsiTheme="minorHAnsi" w:cs="Segoe UI"/>
-          <w:color w:val="111111"/>
-          <w:szCs w:val="21"/>
-        </w:rPr>
-        <w:t xml:space="preserve"> it means, one method with multiple implementation, for a certain class of action. And which implementation to be used is decided at runtime depending upon the situation (i.e., data type of the object)</w:t>
+        <w:t>In other words it means, one method with multiple implementation, for a certain class of action. And which implementation to be used is decided at runtime depending upon the situation (i.e., data type of the object)</w:t>
       </w:r>
     </w:p>
     <w:p>
@@ -3414,27 +3182,7 @@
           <w:color w:val="111111"/>
           <w:szCs w:val="21"/>
         </w:rPr>
-        <w:t xml:space="preserve">TypeScript Method </w:t>
-      </w:r>
-      <w:proofErr w:type="gramStart"/>
-      <w:r>
-        <w:rPr>
-          <w:rFonts w:asciiTheme="minorHAnsi" w:hAnsiTheme="minorHAnsi" w:cs="Segoe UI"/>
-          <w:b/>
-          <w:color w:val="111111"/>
-          <w:szCs w:val="21"/>
-        </w:rPr>
-        <w:t>Overriding :</w:t>
-      </w:r>
-      <w:proofErr w:type="gramEnd"/>
-      <w:r>
-        <w:rPr>
-          <w:rFonts w:asciiTheme="minorHAnsi" w:hAnsiTheme="minorHAnsi" w:cs="Segoe UI"/>
-          <w:b/>
-          <w:color w:val="111111"/>
-          <w:szCs w:val="21"/>
-        </w:rPr>
-        <w:t xml:space="preserve">  </w:t>
+        <w:t xml:space="preserve">TypeScript Method Overriding :  </w:t>
       </w:r>
     </w:p>
     <w:p>
@@ -3494,19 +3242,9 @@
           <w:color w:val="111111"/>
           <w:szCs w:val="21"/>
         </w:rPr>
-        <w:t xml:space="preserve">    </w:t>
-      </w:r>
-      <w:proofErr w:type="gramStart"/>
-      <w:r>
-        <w:rPr>
-          <w:rFonts w:asciiTheme="minorHAnsi" w:hAnsiTheme="minorHAnsi" w:cs="Segoe UI"/>
-          <w:color w:val="111111"/>
-          <w:szCs w:val="21"/>
-        </w:rPr>
-        <w:t>constructor(</w:t>
+        <w:t xml:space="preserve">    constructor(</w:t>
       </w:r>
       <w:proofErr w:type="spellStart"/>
-      <w:proofErr w:type="gramEnd"/>
       <w:r>
         <w:rPr>
           <w:rFonts w:asciiTheme="minorHAnsi" w:hAnsiTheme="minorHAnsi" w:cs="Segoe UI"/>
@@ -3560,19 +3298,9 @@
           <w:color w:val="111111"/>
           <w:szCs w:val="21"/>
         </w:rPr>
-        <w:t xml:space="preserve">    </w:t>
-      </w:r>
-      <w:proofErr w:type="gramStart"/>
-      <w:r>
-        <w:rPr>
-          <w:rFonts w:asciiTheme="minorHAnsi" w:hAnsiTheme="minorHAnsi" w:cs="Segoe UI"/>
-          <w:color w:val="111111"/>
-          <w:szCs w:val="21"/>
-        </w:rPr>
-        <w:t>move(</w:t>
+        <w:t xml:space="preserve">    move(</w:t>
       </w:r>
       <w:proofErr w:type="spellStart"/>
-      <w:proofErr w:type="gramEnd"/>
       <w:r>
         <w:rPr>
           <w:rFonts w:asciiTheme="minorHAnsi" w:hAnsiTheme="minorHAnsi" w:cs="Segoe UI"/>
@@ -3718,25 +3446,7 @@
           <w:color w:val="111111"/>
           <w:szCs w:val="21"/>
         </w:rPr>
-        <w:t xml:space="preserve">    </w:t>
-      </w:r>
-      <w:proofErr w:type="gramStart"/>
-      <w:r>
-        <w:rPr>
-          <w:rFonts w:asciiTheme="minorHAnsi" w:hAnsiTheme="minorHAnsi" w:cs="Segoe UI"/>
-          <w:color w:val="111111"/>
-          <w:szCs w:val="21"/>
-        </w:rPr>
-        <w:t>constructor(</w:t>
-      </w:r>
-      <w:proofErr w:type="gramEnd"/>
-      <w:r>
-        <w:rPr>
-          <w:rFonts w:asciiTheme="minorHAnsi" w:hAnsiTheme="minorHAnsi" w:cs="Segoe UI"/>
-          <w:color w:val="111111"/>
-          <w:szCs w:val="21"/>
-        </w:rPr>
-        <w:t>name: string) { super(name); }</w:t>
+        <w:t xml:space="preserve">    constructor(name: string) { super(name); }</w:t>
       </w:r>
     </w:p>
     <w:p>
@@ -3756,19 +3466,9 @@
           <w:color w:val="111111"/>
           <w:szCs w:val="21"/>
         </w:rPr>
-        <w:t xml:space="preserve">    </w:t>
-      </w:r>
-      <w:proofErr w:type="gramStart"/>
-      <w:r>
-        <w:rPr>
-          <w:rFonts w:asciiTheme="minorHAnsi" w:hAnsiTheme="minorHAnsi" w:cs="Segoe UI"/>
-          <w:color w:val="111111"/>
-          <w:szCs w:val="21"/>
-        </w:rPr>
-        <w:t>move(</w:t>
+        <w:t xml:space="preserve">    move(</w:t>
       </w:r>
       <w:proofErr w:type="spellStart"/>
-      <w:proofErr w:type="gramEnd"/>
       <w:r>
         <w:rPr>
           <w:rFonts w:asciiTheme="minorHAnsi" w:hAnsiTheme="minorHAnsi" w:cs="Segoe UI"/>
@@ -3804,25 +3504,63 @@
           <w:color w:val="111111"/>
           <w:szCs w:val="21"/>
         </w:rPr>
+        <w:t xml:space="preserve">        console.log("Slithering...");</w:t>
+      </w:r>
+    </w:p>
+    <w:p>
+      <w:pPr>
+        <w:pStyle w:val="NormalWeb"/>
+        <w:shd w:val="clear" w:color="auto" w:fill="FFFFFF"/>
+        <w:spacing w:before="0" w:beforeAutospacing="0" w:after="0" w:afterAutospacing="0"/>
+        <w:rPr>
+          <w:rFonts w:asciiTheme="minorHAnsi" w:hAnsiTheme="minorHAnsi" w:cs="Segoe UI"/>
+          <w:color w:val="111111"/>
+          <w:szCs w:val="21"/>
+        </w:rPr>
+      </w:pPr>
+      <w:r>
+        <w:rPr>
+          <w:rFonts w:asciiTheme="minorHAnsi" w:hAnsiTheme="minorHAnsi" w:cs="Segoe UI"/>
+          <w:color w:val="111111"/>
+          <w:szCs w:val="21"/>
+        </w:rPr>
         <w:t xml:space="preserve">        </w:t>
       </w:r>
-      <w:proofErr w:type="gramStart"/>
-      <w:r>
-        <w:rPr>
-          <w:rFonts w:asciiTheme="minorHAnsi" w:hAnsiTheme="minorHAnsi" w:cs="Segoe UI"/>
-          <w:color w:val="111111"/>
-          <w:szCs w:val="21"/>
-        </w:rPr>
-        <w:t>console.log(</w:t>
-      </w:r>
-      <w:proofErr w:type="gramEnd"/>
-      <w:r>
-        <w:rPr>
-          <w:rFonts w:asciiTheme="minorHAnsi" w:hAnsiTheme="minorHAnsi" w:cs="Segoe UI"/>
-          <w:color w:val="111111"/>
-          <w:szCs w:val="21"/>
-        </w:rPr>
-        <w:t>"Slithering...");</w:t>
+      <w:proofErr w:type="spellStart"/>
+      <w:r>
+        <w:rPr>
+          <w:rFonts w:asciiTheme="minorHAnsi" w:hAnsiTheme="minorHAnsi" w:cs="Segoe UI"/>
+          <w:color w:val="111111"/>
+          <w:szCs w:val="21"/>
+        </w:rPr>
+        <w:t>super.move</w:t>
+      </w:r>
+      <w:proofErr w:type="spellEnd"/>
+      <w:r>
+        <w:rPr>
+          <w:rFonts w:asciiTheme="minorHAnsi" w:hAnsiTheme="minorHAnsi" w:cs="Segoe UI"/>
+          <w:color w:val="111111"/>
+          <w:szCs w:val="21"/>
+        </w:rPr>
+        <w:t>(</w:t>
+      </w:r>
+      <w:proofErr w:type="spellStart"/>
+      <w:r>
+        <w:rPr>
+          <w:rFonts w:asciiTheme="minorHAnsi" w:hAnsiTheme="minorHAnsi" w:cs="Segoe UI"/>
+          <w:color w:val="111111"/>
+          <w:szCs w:val="21"/>
+        </w:rPr>
+        <w:t>distanceInMeters</w:t>
+      </w:r>
+      <w:proofErr w:type="spellEnd"/>
+      <w:r>
+        <w:rPr>
+          <w:rFonts w:asciiTheme="minorHAnsi" w:hAnsiTheme="minorHAnsi" w:cs="Segoe UI"/>
+          <w:color w:val="111111"/>
+          <w:szCs w:val="21"/>
+        </w:rPr>
+        <w:t>);</w:t>
       </w:r>
     </w:p>
     <w:p>
@@ -3842,45 +3580,7 @@
           <w:color w:val="111111"/>
           <w:szCs w:val="21"/>
         </w:rPr>
-        <w:t xml:space="preserve">        </w:t>
-      </w:r>
-      <w:proofErr w:type="spellStart"/>
-      <w:proofErr w:type="gramStart"/>
-      <w:r>
-        <w:rPr>
-          <w:rFonts w:asciiTheme="minorHAnsi" w:hAnsiTheme="minorHAnsi" w:cs="Segoe UI"/>
-          <w:color w:val="111111"/>
-          <w:szCs w:val="21"/>
-        </w:rPr>
-        <w:t>super.move</w:t>
-      </w:r>
-      <w:proofErr w:type="spellEnd"/>
-      <w:proofErr w:type="gramEnd"/>
-      <w:r>
-        <w:rPr>
-          <w:rFonts w:asciiTheme="minorHAnsi" w:hAnsiTheme="minorHAnsi" w:cs="Segoe UI"/>
-          <w:color w:val="111111"/>
-          <w:szCs w:val="21"/>
-        </w:rPr>
-        <w:t>(</w:t>
-      </w:r>
-      <w:proofErr w:type="spellStart"/>
-      <w:r>
-        <w:rPr>
-          <w:rFonts w:asciiTheme="minorHAnsi" w:hAnsiTheme="minorHAnsi" w:cs="Segoe UI"/>
-          <w:color w:val="111111"/>
-          <w:szCs w:val="21"/>
-        </w:rPr>
-        <w:t>distanceInMeters</w:t>
-      </w:r>
-      <w:proofErr w:type="spellEnd"/>
-      <w:r>
-        <w:rPr>
-          <w:rFonts w:asciiTheme="minorHAnsi" w:hAnsiTheme="minorHAnsi" w:cs="Segoe UI"/>
-          <w:color w:val="111111"/>
-          <w:szCs w:val="21"/>
-        </w:rPr>
-        <w:t>);</w:t>
+        <w:t xml:space="preserve">    }</w:t>
       </w:r>
     </w:p>
     <w:p>
@@ -3900,7 +3600,7 @@
           <w:color w:val="111111"/>
           <w:szCs w:val="21"/>
         </w:rPr>
-        <w:t xml:space="preserve">    }</w:t>
+        <w:t>}</w:t>
       </w:r>
     </w:p>
     <w:p>
@@ -3914,14 +3614,6 @@
           <w:szCs w:val="21"/>
         </w:rPr>
       </w:pPr>
-      <w:r>
-        <w:rPr>
-          <w:rFonts w:asciiTheme="minorHAnsi" w:hAnsiTheme="minorHAnsi" w:cs="Segoe UI"/>
-          <w:color w:val="111111"/>
-          <w:szCs w:val="21"/>
-        </w:rPr>
-        <w:t>}</w:t>
-      </w:r>
     </w:p>
     <w:p>
       <w:pPr>
@@ -3934,18 +3626,6 @@
           <w:szCs w:val="21"/>
         </w:rPr>
       </w:pPr>
-    </w:p>
-    <w:p>
-      <w:pPr>
-        <w:pStyle w:val="NormalWeb"/>
-        <w:shd w:val="clear" w:color="auto" w:fill="FFFFFF"/>
-        <w:spacing w:before="0" w:beforeAutospacing="0" w:after="0" w:afterAutospacing="0"/>
-        <w:rPr>
-          <w:rFonts w:asciiTheme="minorHAnsi" w:hAnsiTheme="minorHAnsi" w:cs="Segoe UI"/>
-          <w:color w:val="111111"/>
-          <w:szCs w:val="21"/>
-        </w:rPr>
-      </w:pPr>
       <w:r>
         <w:rPr>
           <w:rFonts w:asciiTheme="minorHAnsi" w:hAnsiTheme="minorHAnsi" w:cs="Segoe UI"/>
@@ -4003,17 +3683,7 @@
           <w:color w:val="111111"/>
           <w:szCs w:val="21"/>
         </w:rPr>
-        <w:t xml:space="preserve">Automatic Assignment of Constructor Parameters in </w:t>
-      </w:r>
-      <w:proofErr w:type="gramStart"/>
-      <w:r>
-        <w:rPr>
-          <w:rFonts w:asciiTheme="minorHAnsi" w:hAnsiTheme="minorHAnsi" w:cs="Segoe UI"/>
-          <w:b/>
-          <w:color w:val="111111"/>
-          <w:szCs w:val="21"/>
-        </w:rPr>
-        <w:t>TypeScript</w:t>
+        <w:t>Automatic Assignment of Constructor Parameters in TypeScript</w:t>
       </w:r>
       <w:r>
         <w:rPr>
@@ -4024,7 +3694,6 @@
         </w:rPr>
         <w:t xml:space="preserve"> :</w:t>
       </w:r>
-      <w:proofErr w:type="gramEnd"/>
     </w:p>
     <w:p>
       <w:pPr>
@@ -4157,7 +3826,6 @@
         </w:rPr>
         <w:t>    </w:t>
       </w:r>
-      <w:proofErr w:type="gramStart"/>
       <w:r>
         <w:rPr>
           <w:rFonts w:ascii="Calibri Light" w:eastAsia="Times New Roman" w:hAnsi="Calibri Light" w:cs="Arial"/>
@@ -4178,7 +3846,6 @@
         </w:rPr>
         <w:t>(</w:t>
       </w:r>
-      <w:proofErr w:type="gramEnd"/>
       <w:r>
         <w:rPr>
           <w:rFonts w:ascii="Calibri Light" w:eastAsia="Times New Roman" w:hAnsi="Calibri Light" w:cs="Arial"/>
@@ -5152,23 +4819,13 @@
         </w:rPr>
         <w:t>string</w:t>
       </w:r>
-      <w:proofErr w:type="gramStart"/>
       <w:r>
         <w:rPr>
           <w:rFonts w:ascii="Courier New" w:hAnsi="Courier New" w:cs="Courier New"/>
           <w:color w:val="2F4F4F"/>
           <w:shd w:val="clear" w:color="auto" w:fill="EAEEF3"/>
         </w:rPr>
-        <w:t>).length</w:t>
-      </w:r>
-      <w:proofErr w:type="gramEnd"/>
-      <w:r>
-        <w:rPr>
-          <w:rFonts w:ascii="Courier New" w:hAnsi="Courier New" w:cs="Courier New"/>
-          <w:color w:val="2F4F4F"/>
-          <w:shd w:val="clear" w:color="auto" w:fill="EAEEF3"/>
-        </w:rPr>
-        <w:t>;</w:t>
+        <w:t>).length;</w:t>
       </w:r>
     </w:p>
     <w:p>
@@ -5713,7 +5370,6 @@
         </w:rPr>
       </w:pPr>
       <w:proofErr w:type="spellStart"/>
-      <w:proofErr w:type="gramStart"/>
       <w:r>
         <w:rPr>
           <w:rFonts w:asciiTheme="minorHAnsi" w:hAnsiTheme="minorHAnsi" w:cs="Segoe UI"/>
@@ -5724,7 +5380,6 @@
         <w:t>tsconfig.json</w:t>
       </w:r>
       <w:proofErr w:type="spellEnd"/>
-      <w:proofErr w:type="gramEnd"/>
     </w:p>
     <w:p>
       <w:pPr>
@@ -5746,7 +5401,6 @@
         <w:t xml:space="preserve">This is a TypeScript configuration file. </w:t>
       </w:r>
       <w:proofErr w:type="spellStart"/>
-      <w:proofErr w:type="gramStart"/>
       <w:r>
         <w:rPr>
           <w:rFonts w:asciiTheme="minorHAnsi" w:hAnsiTheme="minorHAnsi" w:cs="Segoe UI"/>
@@ -5756,7 +5410,6 @@
         <w:t>tsconfig.json</w:t>
       </w:r>
       <w:proofErr w:type="spellEnd"/>
-      <w:proofErr w:type="gramEnd"/>
       <w:r>
         <w:rPr>
           <w:rFonts w:asciiTheme="minorHAnsi" w:hAnsiTheme="minorHAnsi" w:cs="Segoe UI"/>
@@ -6045,18 +5698,8 @@
           <w:color w:val="000000"/>
           <w:shd w:val="clear" w:color="auto" w:fill="FFFFFF"/>
         </w:rPr>
-        <w:t xml:space="preserve">  </w:t>
-      </w:r>
-      <w:proofErr w:type="gramStart"/>
-      <w:r>
-        <w:rPr>
-          <w:rFonts w:ascii="Roboto" w:hAnsi="Roboto"/>
-          <w:color w:val="000000"/>
-          <w:shd w:val="clear" w:color="auto" w:fill="FFFFFF"/>
-        </w:rPr>
-        <w:t>  ]</w:t>
-      </w:r>
-      <w:proofErr w:type="gramEnd"/>
+        <w:t>    ]</w:t>
+      </w:r>
       <w:r>
         <w:rPr>
           <w:rFonts w:ascii="Roboto" w:hAnsi="Roboto"/>
@@ -6215,23 +5858,7 @@
             <w:sz w:val="24"/>
             <w:szCs w:val="24"/>
           </w:rPr>
-          <w:t>https://www</w:t>
-        </w:r>
-        <w:r>
-          <w:rPr>
-            <w:rStyle w:val="Hyperlink"/>
-            <w:sz w:val="24"/>
-            <w:szCs w:val="24"/>
-          </w:rPr>
-          <w:t>.</w:t>
-        </w:r>
-        <w:r>
-          <w:rPr>
-            <w:rStyle w:val="Hyperlink"/>
-            <w:sz w:val="24"/>
-            <w:szCs w:val="24"/>
-          </w:rPr>
-          <w:t>onlineinterviewquestions.com/typescript-interview-questions/#.W3I8Ps4zbIU</w:t>
+          <w:t>https://www.onlineinterviewquestions.com/typescript-interview-questions/#.W3I8Ps4zbIU</w:t>
         </w:r>
       </w:hyperlink>
     </w:p>
@@ -6258,23 +5885,7 @@
             <w:sz w:val="24"/>
             <w:szCs w:val="24"/>
           </w:rPr>
-          <w:t>http://www.talkingdotnet.com/typescrip</w:t>
-        </w:r>
-        <w:r>
-          <w:rPr>
-            <w:rStyle w:val="Hyperlink"/>
-            <w:sz w:val="24"/>
-            <w:szCs w:val="24"/>
-          </w:rPr>
-          <w:t>t</w:t>
-        </w:r>
-        <w:r>
-          <w:rPr>
-            <w:rStyle w:val="Hyperlink"/>
-            <w:sz w:val="24"/>
-            <w:szCs w:val="24"/>
-          </w:rPr>
-          <w:t>-interview-questions/</w:t>
+          <w:t>http://www.talkingdotnet.com/typescript-interview-questions/</w:t>
         </w:r>
       </w:hyperlink>
     </w:p>
@@ -6287,8 +5898,11 @@
         </w:numPr>
         <w:spacing w:after="0"/>
         <w:rPr>
-          <w:sz w:val="24"/>
-          <w:szCs w:val="24"/>
+          <w:rStyle w:val="Hyperlink"/>
+          <w:color w:val="auto"/>
+          <w:sz w:val="24"/>
+          <w:szCs w:val="24"/>
+          <w:u w:val="none"/>
         </w:rPr>
       </w:pPr>
       <w:hyperlink r:id="rId11" w:history="1">
@@ -6298,25 +5912,29 @@
             <w:sz w:val="24"/>
             <w:szCs w:val="24"/>
           </w:rPr>
-          <w:t>https://medium.com/@hellonehha/top-5-typescript-interview-questions-e9260db8b</w:t>
+          <w:t>https://medium.com/@hellonehha/top-5-typescript-interview-questions-e9260db8b96b</w:t>
         </w:r>
-        <w:bookmarkStart w:id="0" w:name="_GoBack"/>
-        <w:bookmarkEnd w:id="0"/>
+      </w:hyperlink>
+    </w:p>
+    <w:p>
+      <w:pPr>
+        <w:pStyle w:val="ListParagraph"/>
+        <w:numPr>
+          <w:ilvl w:val="0"/>
+          <w:numId w:val="1"/>
+        </w:numPr>
+        <w:spacing w:after="0"/>
+        <w:rPr>
+          <w:sz w:val="24"/>
+          <w:szCs w:val="24"/>
+        </w:rPr>
+      </w:pPr>
+      <w:hyperlink r:id="rId12" w:history="1">
         <w:r>
           <w:rPr>
             <w:rStyle w:val="Hyperlink"/>
-            <w:sz w:val="24"/>
-            <w:szCs w:val="24"/>
           </w:rPr>
-          <w:t>9</w:t>
-        </w:r>
-        <w:r>
-          <w:rPr>
-            <w:rStyle w:val="Hyperlink"/>
-            <w:sz w:val="24"/>
-            <w:szCs w:val="24"/>
-          </w:rPr>
-          <w:t>6b</w:t>
+          <w:t>https://howtodoinjava.com/typescript/union-types/</w:t>
         </w:r>
       </w:hyperlink>
     </w:p>
@@ -7464,7 +7082,7 @@
       </w:pPr>
     </w:pPrDefault>
   </w:docDefaults>
-  <w:latentStyles w:defLockedState="0" w:defUIPriority="99" w:defSemiHidden="0" w:defUnhideWhenUsed="0" w:defQFormat="0" w:count="375">
+  <w:latentStyles w:defLockedState="0" w:defUIPriority="99" w:defSemiHidden="0" w:defUnhideWhenUsed="0" w:defQFormat="0" w:count="377">
     <w:lsdException w:name="Normal" w:uiPriority="0" w:qFormat="1"/>
     <w:lsdException w:name="heading 1" w:uiPriority="9" w:qFormat="1"/>
     <w:lsdException w:name="heading 2" w:semiHidden="1" w:uiPriority="9" w:unhideWhenUsed="1" w:qFormat="1"/>
@@ -7570,7 +7188,6 @@
     <w:lsdException w:name="HTML Sample" w:semiHidden="1" w:unhideWhenUsed="1"/>
     <w:lsdException w:name="HTML Typewriter" w:semiHidden="1" w:unhideWhenUsed="1"/>
     <w:lsdException w:name="HTML Variable" w:semiHidden="1" w:unhideWhenUsed="1"/>
-    <w:lsdException w:name="Normal Table" w:semiHidden="1" w:unhideWhenUsed="1"/>
     <w:lsdException w:name="annotation subject" w:semiHidden="1" w:unhideWhenUsed="1"/>
     <w:lsdException w:name="No List" w:semiHidden="1" w:unhideWhenUsed="1"/>
     <w:lsdException w:name="Outline List 1" w:semiHidden="1" w:unhideWhenUsed="1"/>
@@ -7616,11 +7233,9 @@
     <w:lsdException w:name="Table Subtle 1" w:semiHidden="1" w:unhideWhenUsed="1"/>
     <w:lsdException w:name="Table Subtle 2" w:semiHidden="1" w:unhideWhenUsed="1"/>
     <w:lsdException w:name="Table Web 1" w:semiHidden="1" w:unhideWhenUsed="1"/>
-    <w:lsdException w:name="Table Web 2" w:semiHidden="1" w:unhideWhenUsed="1"/>
     <w:lsdException w:name="Table Web 3" w:semiHidden="1" w:unhideWhenUsed="1"/>
     <w:lsdException w:name="Balloon Text" w:semiHidden="1" w:unhideWhenUsed="1"/>
     <w:lsdException w:name="Table Grid" w:uiPriority="39"/>
-    <w:lsdException w:name="Table Theme" w:semiHidden="1" w:unhideWhenUsed="1"/>
     <w:lsdException w:name="Placeholder Text" w:semiHidden="1"/>
     <w:lsdException w:name="No Spacing" w:uiPriority="1" w:qFormat="1"/>
     <w:lsdException w:name="Light Shading" w:uiPriority="60"/>
@@ -7840,6 +7455,8 @@
     <w:lsdException w:name="Smart Hyperlink" w:semiHidden="1" w:unhideWhenUsed="1"/>
     <w:lsdException w:name="Hashtag" w:semiHidden="1" w:unhideWhenUsed="1"/>
     <w:lsdException w:name="Unresolved Mention" w:semiHidden="1" w:unhideWhenUsed="1"/>
+    <w:lsdException w:name="Smart Link" w:semiHidden="1" w:unhideWhenUsed="1"/>
+    <w:lsdException w:name="Smart Link Error" w:semiHidden="1" w:unhideWhenUsed="1"/>
   </w:latentStyles>
   <w:style w:type="paragraph" w:default="1" w:styleId="Normal">
     <w:name w:val="Normal"/>

</xml_diff>